<commit_message>
ONG: mata pelajaran saya, kelas saya web user
</commit_message>
<xml_diff>
--- a/public/template/question_card.docx
+++ b/public/template/question_card.docx
@@ -84,27 +84,7 @@
                 <w:szCs w:val="24"/>
                 <w:lang w:val="en-US"/>
               </w:rPr>
-              <w:t>${tipe} ${semester</w:t>
-            </w:r>
-            <w:r>
-              <w:rPr>
-                <w:rFonts w:ascii="Times New Roman" w:hAnsi="Times New Roman"/>
-                <w:b/>
-                <w:sz w:val="24"/>
-                <w:szCs w:val="24"/>
-                <w:lang w:val="en-US"/>
-              </w:rPr>
-              <w:t xml:space="preserve"> </w:t>
-            </w:r>
-            <w:r>
-              <w:rPr>
-                <w:rFonts w:ascii="Times New Roman" w:hAnsi="Times New Roman"/>
-                <w:b/>
-                <w:sz w:val="24"/>
-                <w:szCs w:val="24"/>
-                <w:lang w:val="en-US"/>
-              </w:rPr>
-              <w:t>}</w:t>
+              <w:t>${tipe} ${semester}</w:t>
             </w:r>
           </w:p>
           <w:p>

</xml_diff>